<commit_message>
Update: Updated document - Laravel Address Book.docx
</commit_message>
<xml_diff>
--- a/Laravel Address Book.docx
+++ b/Laravel Address Book.docx
@@ -12,7 +12,7 @@
           <w:sz w:val="28"/>
           <w:u w:val="single"/>
         </w:rPr>
-        <w:t>Laravel Address Book –</w:t>
+        <w:t xml:space="preserve">Laravel Address Book – Steps to configure </w:t>
       </w:r>
       <w:r>
         <w:rPr>
@@ -20,7 +20,7 @@
           <w:sz w:val="28"/>
           <w:u w:val="single"/>
         </w:rPr>
-        <w:t xml:space="preserve"> </w:t>
+        <w:t xml:space="preserve">the </w:t>
       </w:r>
       <w:r>
         <w:rPr>
@@ -28,37 +28,15 @@
           <w:sz w:val="28"/>
           <w:u w:val="single"/>
         </w:rPr>
-        <w:t xml:space="preserve">Steps </w:t>
-      </w:r>
-      <w:r>
-        <w:rPr>
-          <w:b/>
-          <w:sz w:val="28"/>
-          <w:u w:val="single"/>
-        </w:rPr>
-        <w:t>to configure project</w:t>
+        <w:t>project</w:t>
       </w:r>
     </w:p>
     <w:p>
-      <w:proofErr w:type="spellStart"/>
       <w:r>
         <w:rPr>
           <w:b/>
         </w:rPr>
-        <w:t>Github</w:t>
-      </w:r>
-      <w:proofErr w:type="spellEnd"/>
-      <w:r>
-        <w:rPr>
-          <w:b/>
-        </w:rPr>
-        <w:t xml:space="preserve"> </w:t>
-      </w:r>
-      <w:r>
-        <w:rPr>
-          <w:b/>
-        </w:rPr>
-        <w:t>Repository</w:t>
+        <w:t>Github Repository</w:t>
       </w:r>
       <w:r>
         <w:rPr>
@@ -67,15 +45,7 @@
         <w:br/>
       </w:r>
       <w:r>
-        <w:t xml:space="preserve">command:  </w:t>
-      </w:r>
-      <w:proofErr w:type="spellStart"/>
-      <w:r>
-        <w:t>git</w:t>
-      </w:r>
-      <w:proofErr w:type="spellEnd"/>
-      <w:r>
-        <w:t xml:space="preserve"> clone </w:t>
+        <w:t xml:space="preserve">command:  git clone </w:t>
       </w:r>
       <w:hyperlink r:id="rId6" w:history="1">
         <w:r>
@@ -103,42 +73,28 @@
       </w:r>
       <w:r>
         <w:br/>
-        <w:t xml:space="preserve">Setup Database </w:t>
-      </w:r>
-      <w:r>
-        <w:t xml:space="preserve">=&gt; Repo contains </w:t>
-      </w:r>
-      <w:proofErr w:type="spellStart"/>
+        <w:t xml:space="preserve">Setup Database =&gt; Repo contains </w:t>
+      </w:r>
       <w:r>
         <w:rPr>
           <w:b/>
         </w:rPr>
         <w:t>db_rack.sql</w:t>
       </w:r>
-      <w:proofErr w:type="spellEnd"/>
-      <w:r>
-        <w:t xml:space="preserve"> (please import it.</w:t>
-      </w:r>
-      <w:r>
-        <w:t xml:space="preserve">  Database name =&gt; </w:t>
-      </w:r>
-      <w:proofErr w:type="spellStart"/>
+      <w:r>
+        <w:t xml:space="preserve"> (please import it.  Database name =&gt; </w:t>
+      </w:r>
       <w:r>
         <w:rPr>
           <w:b/>
         </w:rPr>
         <w:t>db_rack</w:t>
       </w:r>
-      <w:proofErr w:type="spellEnd"/>
-      <w:proofErr w:type="gramStart"/>
       <w:r>
         <w:t>)</w:t>
       </w:r>
-      <w:proofErr w:type="gramEnd"/>
       <w:r>
         <w:br/>
-      </w:r>
-      <w:r>
         <w:t xml:space="preserve">Redirect to app =&gt;   </w:t>
       </w:r>
       <w:hyperlink r:id="rId7" w:history="1">
@@ -348,44 +304,6 @@
           </w:p>
         </w:tc>
       </w:tr>
-      <w:tr>
-        <w:tc>
-          <w:tcPr>
-            <w:cnfStyle w:val="001000000000" w:firstRow="0" w:lastRow="0" w:firstColumn="1" w:lastColumn="0" w:oddVBand="0" w:evenVBand="0" w:oddHBand="0" w:evenHBand="0" w:firstRowFirstColumn="0" w:firstRowLastColumn="0" w:lastRowFirstColumn="0" w:lastRowLastColumn="0"/>
-            <w:tcW w:w="1098" w:type="dxa"/>
-          </w:tcPr>
-          <w:p>
-            <w:r>
-              <w:t>4</w:t>
-            </w:r>
-          </w:p>
-        </w:tc>
-        <w:tc>
-          <w:tcPr>
-            <w:tcW w:w="6120" w:type="dxa"/>
-          </w:tcPr>
-          <w:p>
-            <w:pPr>
-              <w:cnfStyle w:val="000000000000" w:firstRow="0" w:lastRow="0" w:firstColumn="0" w:lastColumn="0" w:oddVBand="0" w:evenVBand="0" w:oddHBand="0" w:evenHBand="0" w:firstRowFirstColumn="0" w:firstRowLastColumn="0" w:lastRowFirstColumn="0" w:lastRowLastColumn="0"/>
-            </w:pPr>
-            <w:r>
-              <w:t xml:space="preserve">Export XML and CSV </w:t>
-            </w:r>
-          </w:p>
-        </w:tc>
-        <w:tc>
-          <w:tcPr>
-            <w:tcW w:w="2358" w:type="dxa"/>
-          </w:tcPr>
-          <w:p>
-            <w:pPr>
-              <w:cnfStyle w:val="000000000000" w:firstRow="0" w:lastRow="0" w:firstColumn="0" w:lastColumn="0" w:oddVBand="0" w:evenVBand="0" w:oddHBand="0" w:evenHBand="0" w:firstRowFirstColumn="0" w:firstRowLastColumn="0" w:lastRowFirstColumn="0" w:lastRowLastColumn="0"/>
-            </w:pPr>
-            <w:bookmarkStart w:id="0" w:name="_GoBack"/>
-            <w:bookmarkEnd w:id="0"/>
-          </w:p>
-        </w:tc>
-      </w:tr>
     </w:tbl>
     <w:p>
       <w:pPr>
@@ -426,50 +344,22 @@
         </w:numPr>
       </w:pPr>
       <w:r>
-        <w:t>Address book listing (Use cache (</w:t>
-      </w:r>
-      <w:proofErr w:type="spellStart"/>
-      <w:r>
-        <w:t>radis</w:t>
-      </w:r>
-      <w:proofErr w:type="spellEnd"/>
-      <w:r>
-        <w:t xml:space="preserve"> or </w:t>
-      </w:r>
-      <w:proofErr w:type="spellStart"/>
-      <w:r>
-        <w:t>memcache</w:t>
-      </w:r>
-      <w:proofErr w:type="spellEnd"/>
-      <w:r>
-        <w:t>) &amp; display quick</w:t>
-      </w:r>
-      <w:r>
-        <w:t xml:space="preserve"> </w:t>
-      </w:r>
-      <w:r>
-        <w:t xml:space="preserve">record using indexing in </w:t>
-      </w:r>
-      <w:proofErr w:type="spellStart"/>
-      <w:r>
-        <w:t>mysql</w:t>
-      </w:r>
-      <w:proofErr w:type="spellEnd"/>
-      <w:r>
-        <w:t>).</w:t>
+        <w:t>Address book listing (Use cache (radis or memcache) &amp; display quick record using indexing in mysql).</w:t>
       </w:r>
     </w:p>
     <w:p>
       <w:pPr>
         <w:pStyle w:val="ListParagraph"/>
-      </w:pPr>
-      <w:r>
-        <w:br/>
-      </w:r>
-      <w:r>
-        <w:br/>
-        <w:t xml:space="preserve"> </w:t>
-      </w:r>
+        <w:numPr>
+          <w:ilvl w:val="0"/>
+          <w:numId w:val="1"/>
+        </w:numPr>
+      </w:pPr>
+      <w:r>
+        <w:t>Export XML and CSV.</w:t>
+      </w:r>
+      <w:bookmarkStart w:id="0" w:name="_GoBack"/>
+      <w:bookmarkEnd w:id="0"/>
     </w:p>
     <w:sectPr>
       <w:pgSz w:w="12240" w:h="15840"/>
@@ -737,6 +627,7 @@
   <w:style w:type="paragraph" w:default="1" w:styleId="Normal">
     <w:name w:val="Normal"/>
     <w:qFormat/>
+    <w:rsid w:val="00714F68"/>
   </w:style>
   <w:style w:type="character" w:default="1" w:styleId="DefaultParagraphFont">
     <w:name w:val="Default Paragraph Font"/>
@@ -1067,6 +958,7 @@
   <w:style w:type="paragraph" w:default="1" w:styleId="Normal">
     <w:name w:val="Normal"/>
     <w:qFormat/>
+    <w:rsid w:val="00714F68"/>
   </w:style>
   <w:style w:type="character" w:default="1" w:styleId="DefaultParagraphFont">
     <w:name w:val="Default Paragraph Font"/>

</xml_diff>